<commit_message>
Added a few more apis
</commit_message>
<xml_diff>
--- a/Requirement Document.docx
+++ b/Requirement Document.docx
@@ -200,7 +200,7 @@
         <w:rPr>
           <w:rtl w:val="0"/>
         </w:rPr>
-        <w:t xml:space="preserve">Free: Yahoo Finance (yfinance), Alpha Vantage, Quandl.</w:t>
+        <w:t xml:space="preserve">Free: Yahoo Finance, Alpha Vantage, Quandl.</w:t>
       </w:r>
     </w:p>
     <w:p>
@@ -579,6 +579,136 @@
           <w:rtl w:val="0"/>
         </w:rPr>
         <w:t xml:space="preserve">Database (e.g., SQLite, PostgreSQL) to store signals, trades, and performance.</w:t>
+      </w:r>
+    </w:p>
+    <w:p>
+      <w:pPr>
+        <w:numPr>
+          <w:ilvl w:val="0"/>
+          <w:numId w:val="1"/>
+        </w:numPr>
+        <w:ind w:left="720" w:hanging="360"/>
+        <w:rPr>
+          <w:u w:val="none"/>
+        </w:rPr>
+      </w:pPr>
+      <w:r>
+        <w:rPr>
+          <w:rtl w:val="0"/>
+        </w:rPr>
+        <w:t xml:space="preserve">Sentiment Analysis APIs</w:t>
+      </w:r>
+    </w:p>
+    <w:p>
+      <w:pPr>
+        <w:numPr>
+          <w:ilvl w:val="1"/>
+          <w:numId w:val="1"/>
+        </w:numPr>
+        <w:ind w:left="1440" w:hanging="360"/>
+        <w:rPr>
+          <w:u w:val="none"/>
+        </w:rPr>
+      </w:pPr>
+      <w:hyperlink r:id="rId6">
+        <w:r>
+          <w:rPr>
+            <w:color w:val="1155cc"/>
+            <w:u w:val="single"/>
+            <w:rtl w:val="0"/>
+          </w:rPr>
+          <w:t xml:space="preserve">https://tradestie.com/apps/reddit/api/</w:t>
+        </w:r>
+      </w:hyperlink>
+      <w:r>
+        <w:rPr>
+          <w:rtl w:val="0"/>
+        </w:rPr>
+        <w:t xml:space="preserve"> </w:t>
+      </w:r>
+    </w:p>
+    <w:p>
+      <w:pPr>
+        <w:numPr>
+          <w:ilvl w:val="1"/>
+          <w:numId w:val="1"/>
+        </w:numPr>
+        <w:ind w:left="1440" w:hanging="360"/>
+        <w:rPr>
+          <w:u w:val="none"/>
+        </w:rPr>
+      </w:pPr>
+      <w:hyperlink r:id="rId7">
+        <w:r>
+          <w:rPr>
+            <w:color w:val="1155cc"/>
+            <w:u w:val="single"/>
+            <w:rtl w:val="0"/>
+          </w:rPr>
+          <w:t xml:space="preserve">https://housestockwatcher.com/api</w:t>
+        </w:r>
+      </w:hyperlink>
+      <w:r>
+        <w:rPr>
+          <w:rtl w:val="0"/>
+        </w:rPr>
+        <w:t xml:space="preserve"> </w:t>
+      </w:r>
+    </w:p>
+    <w:p>
+      <w:pPr>
+        <w:numPr>
+          <w:ilvl w:val="1"/>
+          <w:numId w:val="1"/>
+        </w:numPr>
+        <w:ind w:left="1440" w:hanging="360"/>
+        <w:rPr>
+          <w:u w:val="none"/>
+        </w:rPr>
+      </w:pPr>
+      <w:hyperlink r:id="rId8">
+        <w:r>
+          <w:rPr>
+            <w:color w:val="1155cc"/>
+            <w:u w:val="single"/>
+            <w:rtl w:val="0"/>
+          </w:rPr>
+          <w:t xml:space="preserve">https://stocknewsapi.com/?ref=apilist.fun</w:t>
+        </w:r>
+      </w:hyperlink>
+      <w:r>
+        <w:rPr>
+          <w:rtl w:val="0"/>
+        </w:rPr>
+        <w:t xml:space="preserve"> </w:t>
+      </w:r>
+    </w:p>
+    <w:p>
+      <w:pPr>
+        <w:numPr>
+          <w:ilvl w:val="1"/>
+          <w:numId w:val="1"/>
+        </w:numPr>
+        <w:ind w:left="1440" w:hanging="360"/>
+        <w:rPr>
+          <w:u w:val="none"/>
+        </w:rPr>
+      </w:pPr>
+      <w:hyperlink r:id="rId9">
+        <w:r>
+          <w:rPr>
+            <w:color w:val="1155cc"/>
+            <w:u w:val="single"/>
+            <w:rtl w:val="0"/>
+          </w:rPr>
+          <w:t xml:space="preserve">https://www.alphavantage.co/?ref=apilist.fun</w:t>
+        </w:r>
+      </w:hyperlink>
+      <w:r>
+        <w:rPr>
+          <w:rtl w:val="0"/>
+        </w:rPr>
+        <w:t xml:space="preserve"> </w:t>
       </w:r>
     </w:p>
     <w:sectPr>

</xml_diff>